<commit_message>
fixed Low Risk Report mistake
</commit_message>
<xml_diff>
--- a/Quarterly Reports/QuarterlyReport_Low.docx
+++ b/Quarterly Reports/QuarterlyReport_Low.docx
@@ -690,8 +690,6 @@
         </w:rPr>
         <w:t>Portfolio Value</w:t>
       </w:r>
-      <w:bookmarkStart w:id="0" w:name="_GoBack"/>
-      <w:bookmarkEnd w:id="0"/>
     </w:p>
     <w:p>
       <w:pPr>
@@ -911,7 +909,16 @@
                 <w:sz w:val="22"/>
                 <w:szCs w:val="22"/>
               </w:rPr>
-              <w:t>16.2%</w:t>
+              <w:t>64.6</w:t>
+            </w:r>
+            <w:r>
+              <w:rPr>
+                <w:rFonts w:ascii="Tahoma" w:eastAsia="Times New Roman" w:hAnsi="Tahoma" w:cs="Tahoma"/>
+                <w:color w:val="000000"/>
+                <w:sz w:val="22"/>
+                <w:szCs w:val="22"/>
+              </w:rPr>
+              <w:t>%</w:t>
             </w:r>
           </w:p>
         </w:tc>
@@ -976,7 +983,18 @@
                 <w:sz w:val="22"/>
                 <w:szCs w:val="22"/>
               </w:rPr>
-              <w:t>64.6%</w:t>
+              <w:t>16.2</w:t>
+            </w:r>
+            <w:bookmarkStart w:id="0" w:name="_GoBack"/>
+            <w:bookmarkEnd w:id="0"/>
+            <w:r>
+              <w:rPr>
+                <w:rFonts w:ascii="Tahoma" w:eastAsia="Times New Roman" w:hAnsi="Tahoma" w:cs="Tahoma"/>
+                <w:color w:val="000000"/>
+                <w:sz w:val="22"/>
+                <w:szCs w:val="22"/>
+              </w:rPr>
+              <w:t>%</w:t>
             </w:r>
           </w:p>
         </w:tc>
@@ -1203,7 +1221,7 @@
             <wp:docPr id="1" name="Chart 1">
               <a:extLst xmlns:a="http://schemas.openxmlformats.org/drawingml/2006/main">
                 <a:ext uri="{FF2B5EF4-FFF2-40B4-BE49-F238E27FC236}">
-                  <a16:creationId xmlns:lc="http://schemas.openxmlformats.org/drawingml/2006/lockedCanvas" xmlns="" xmlns:a16="http://schemas.microsoft.com/office/drawing/2014/main" xmlns:xdr="http://schemas.openxmlformats.org/drawingml/2006/spreadsheetDrawing" xmlns:w="http://schemas.openxmlformats.org/wordprocessingml/2006/main" xmlns:w10="urn:schemas-microsoft-com:office:word" xmlns:v="urn:schemas-microsoft-com:vml" xmlns:o="urn:schemas-microsoft-com:office:office" id="{00000000-0008-0000-0000-000002000000}"/>
+                  <a16:creationId xmlns:o="urn:schemas-microsoft-com:office:office" xmlns:v="urn:schemas-microsoft-com:vml" xmlns:w10="urn:schemas-microsoft-com:office:word" xmlns:w="http://schemas.openxmlformats.org/wordprocessingml/2006/main" xmlns:xdr="http://schemas.openxmlformats.org/drawingml/2006/spreadsheetDrawing" xmlns:a16="http://schemas.microsoft.com/office/drawing/2014/main" xmlns="" xmlns:lc="http://schemas.openxmlformats.org/drawingml/2006/lockedCanvas" id="{00000000-0008-0000-0000-000002000000}"/>
                 </a:ext>
               </a:extLst>
             </wp:docPr>
@@ -4001,7 +4019,7 @@
             <wp:docPr id="2" name="Chart 2">
               <a:extLst xmlns:a="http://schemas.openxmlformats.org/drawingml/2006/main">
                 <a:ext uri="{FF2B5EF4-FFF2-40B4-BE49-F238E27FC236}">
-                  <a16:creationId xmlns:lc="http://schemas.openxmlformats.org/drawingml/2006/lockedCanvas" xmlns:o="urn:schemas-microsoft-com:office:office" xmlns:v="urn:schemas-microsoft-com:vml" xmlns:w10="urn:schemas-microsoft-com:office:word" xmlns:w="http://schemas.openxmlformats.org/wordprocessingml/2006/main" xmlns:xdr="http://schemas.openxmlformats.org/drawingml/2006/spreadsheetDrawing" xmlns:a16="http://schemas.microsoft.com/office/drawing/2014/main" xmlns="" id="{DFF034BC-6B2F-4223-8AA8-69BB750A3105}"/>
+                  <a16:creationId xmlns="" xmlns:a16="http://schemas.microsoft.com/office/drawing/2014/main" xmlns:xdr="http://schemas.openxmlformats.org/drawingml/2006/spreadsheetDrawing" xmlns:w="http://schemas.openxmlformats.org/wordprocessingml/2006/main" xmlns:w10="urn:schemas-microsoft-com:office:word" xmlns:v="urn:schemas-microsoft-com:vml" xmlns:o="urn:schemas-microsoft-com:office:office" xmlns:lc="http://schemas.openxmlformats.org/drawingml/2006/lockedCanvas" id="{DFF034BC-6B2F-4223-8AA8-69BB750A3105}"/>
                 </a:ext>
               </a:extLst>
             </wp:docPr>
@@ -8313,17 +8331,8 @@
                 <w:rFonts w:ascii="Tahoma" w:hAnsi="Tahoma" w:cs="Tahoma"/>
                 <w:lang w:val="en-CA"/>
               </w:rPr>
-              <w:t xml:space="preserve">Estimated 1-month 95% </w:t>
-            </w:r>
-            <w:proofErr w:type="spellStart"/>
-            <w:r>
-              <w:rPr>
-                <w:rFonts w:ascii="Tahoma" w:hAnsi="Tahoma" w:cs="Tahoma"/>
-                <w:lang w:val="en-CA"/>
-              </w:rPr>
-              <w:t>VaR</w:t>
-            </w:r>
-            <w:proofErr w:type="spellEnd"/>
+              <w:t>Estimated 1-month 95% VaR</w:t>
+            </w:r>
           </w:p>
         </w:tc>
         <w:tc>
@@ -8489,7 +8498,6 @@
           <w:lang w:val="en-CA"/>
         </w:rPr>
       </w:pPr>
-      <w:proofErr w:type="spellStart"/>
       <w:r>
         <w:rPr>
           <w:rFonts w:ascii="Tahoma" w:hAnsi="Tahoma" w:cs="Tahoma"/>
@@ -8498,18 +8506,7 @@
           <w:u w:val="single"/>
           <w:lang w:val="en-CA"/>
         </w:rPr>
-        <w:t>VaR</w:t>
-      </w:r>
-      <w:proofErr w:type="spellEnd"/>
-      <w:r>
-        <w:rPr>
-          <w:rFonts w:ascii="Tahoma" w:hAnsi="Tahoma" w:cs="Tahoma"/>
-          <w:sz w:val="28"/>
-          <w:szCs w:val="28"/>
-          <w:u w:val="single"/>
-          <w:lang w:val="en-CA"/>
-        </w:rPr>
-        <w:t xml:space="preserve"> Contributions</w:t>
+        <w:t>VaR Contributions</w:t>
       </w:r>
     </w:p>
     <w:p>
@@ -11377,7 +11374,7 @@
                   <c:v>261385.583889371</c:v>
                 </c:pt>
                 <c:pt idx="37">
-                  <c:v>263270.1009956403</c:v>
+                  <c:v>263270.1009956401</c:v>
                 </c:pt>
                 <c:pt idx="38">
                   <c:v>261844.782895463</c:v>
@@ -11474,11 +11471,11 @@
         </c:dLbls>
         <c:marker val="1"/>
         <c:smooth val="0"/>
-        <c:axId val="-1896209568"/>
-        <c:axId val="2054804144"/>
+        <c:axId val="2079884048"/>
+        <c:axId val="2079886096"/>
       </c:lineChart>
       <c:dateAx>
-        <c:axId val="-1896209568"/>
+        <c:axId val="2079884048"/>
         <c:scaling>
           <c:orientation val="minMax"/>
         </c:scaling>
@@ -11517,7 +11514,7 @@
             <a:endParaRPr lang="en-US"/>
           </a:p>
         </c:txPr>
-        <c:crossAx val="2054804144"/>
+        <c:crossAx val="2079886096"/>
         <c:crosses val="autoZero"/>
         <c:auto val="1"/>
         <c:lblOffset val="100"/>
@@ -11526,7 +11523,7 @@
         <c:majorTimeUnit val="months"/>
       </c:dateAx>
       <c:valAx>
-        <c:axId val="2054804144"/>
+        <c:axId val="2079886096"/>
         <c:scaling>
           <c:orientation val="minMax"/>
           <c:max val="450000.0"/>
@@ -11581,7 +11578,7 @@
             <a:endParaRPr lang="en-US"/>
           </a:p>
         </c:txPr>
-        <c:crossAx val="-1896209568"/>
+        <c:crossAx val="2079884048"/>
         <c:crosses val="autoZero"/>
         <c:crossBetween val="midCat"/>
         <c:majorUnit val="50000.0"/>
@@ -11853,11 +11850,11 @@
         </c:dLbls>
         <c:gapWidth val="76"/>
         <c:overlap val="-27"/>
-        <c:axId val="-1946353776"/>
-        <c:axId val="-1811832288"/>
+        <c:axId val="2075165312"/>
+        <c:axId val="2075987024"/>
       </c:barChart>
       <c:catAx>
-        <c:axId val="-1946353776"/>
+        <c:axId val="2075165312"/>
         <c:scaling>
           <c:orientation val="minMax"/>
         </c:scaling>
@@ -11894,7 +11891,7 @@
             <a:endParaRPr lang="en-US"/>
           </a:p>
         </c:txPr>
-        <c:crossAx val="-1811832288"/>
+        <c:crossAx val="2075987024"/>
         <c:crossesAt val="0.0"/>
         <c:auto val="1"/>
         <c:lblAlgn val="ctr"/>
@@ -11902,7 +11899,7 @@
         <c:noMultiLvlLbl val="0"/>
       </c:catAx>
       <c:valAx>
-        <c:axId val="-1811832288"/>
+        <c:axId val="2075987024"/>
         <c:scaling>
           <c:orientation val="minMax"/>
         </c:scaling>
@@ -11941,7 +11938,7 @@
             <a:endParaRPr lang="en-US"/>
           </a:p>
         </c:txPr>
-        <c:crossAx val="-1946353776"/>
+        <c:crossAx val="2075165312"/>
         <c:crosses val="autoZero"/>
         <c:crossBetween val="between"/>
       </c:valAx>
@@ -12449,7 +12446,7 @@
                   <c:v>4386.227731441822</c:v>
                 </c:pt>
                 <c:pt idx="49">
-                  <c:v>4336.284872740584</c:v>
+                  <c:v>4336.284872740582</c:v>
                 </c:pt>
                 <c:pt idx="50">
                   <c:v>4146.639907902526</c:v>
@@ -12758,7 +12755,7 @@
                   <c:v>156.1914327546254</c:v>
                 </c:pt>
                 <c:pt idx="10">
-                  <c:v>381.0040109580986</c:v>
+                  <c:v>381.0040109580984</c:v>
                 </c:pt>
                 <c:pt idx="11">
                   <c:v>194.4566388755303</c:v>
@@ -12872,7 +12869,7 @@
                   <c:v>3627.47027205532</c:v>
                 </c:pt>
                 <c:pt idx="48">
-                  <c:v>3835.2248111266</c:v>
+                  <c:v>3835.224811126599</c:v>
                 </c:pt>
                 <c:pt idx="49">
                   <c:v>3656.65970095208</c:v>
@@ -12905,13 +12902,13 @@
                   <c:v>5918.005557107374</c:v>
                 </c:pt>
                 <c:pt idx="59">
-                  <c:v>5700.373855739339</c:v>
+                  <c:v>5700.373855739337</c:v>
                 </c:pt>
                 <c:pt idx="60">
                   <c:v>5672.8517366062</c:v>
                 </c:pt>
                 <c:pt idx="61">
-                  <c:v>5599.980342846643</c:v>
+                  <c:v>5599.980342846639</c:v>
                 </c:pt>
                 <c:pt idx="62">
                   <c:v>7089.114024272173</c:v>
@@ -13167,7 +13164,7 @@
                   <c:v>-696.384533837583</c:v>
                 </c:pt>
                 <c:pt idx="5">
-                  <c:v>-846.8305658501481</c:v>
+                  <c:v>-846.8305658501479</c:v>
                 </c:pt>
                 <c:pt idx="6">
                   <c:v>-1032.98472454778</c:v>
@@ -13242,7 +13239,7 @@
                   <c:v>-5331.292557697765</c:v>
                 </c:pt>
                 <c:pt idx="30">
-                  <c:v>-5605.677587700071</c:v>
+                  <c:v>-5605.677587700069</c:v>
                 </c:pt>
                 <c:pt idx="31">
                   <c:v>-5891.630287248146</c:v>
@@ -13354,11 +13351,11 @@
           <c:showBubbleSize val="0"/>
         </c:dLbls>
         <c:smooth val="0"/>
-        <c:axId val="1962331936"/>
-        <c:axId val="-1807360448"/>
+        <c:axId val="-1804628368"/>
+        <c:axId val="-1896286096"/>
       </c:lineChart>
       <c:dateAx>
-        <c:axId val="1962331936"/>
+        <c:axId val="-1804628368"/>
         <c:scaling>
           <c:orientation val="minMax"/>
         </c:scaling>
@@ -13401,14 +13398,14 @@
             <a:endParaRPr lang="en-US"/>
           </a:p>
         </c:txPr>
-        <c:crossAx val="-1807360448"/>
+        <c:crossAx val="-1896286096"/>
         <c:crossesAt val="-20000.0"/>
         <c:auto val="1"/>
         <c:lblOffset val="100"/>
         <c:baseTimeUnit val="months"/>
       </c:dateAx>
       <c:valAx>
-        <c:axId val="-1807360448"/>
+        <c:axId val="-1896286096"/>
         <c:scaling>
           <c:orientation val="minMax"/>
           <c:min val="-20000.0"/>
@@ -13460,7 +13457,7 @@
             <a:endParaRPr lang="en-US"/>
           </a:p>
         </c:txPr>
-        <c:crossAx val="1962331936"/>
+        <c:crossAx val="-1804628368"/>
         <c:crosses val="autoZero"/>
         <c:crossBetween val="between"/>
       </c:valAx>
@@ -14312,13 +14309,13 @@
                   <c:v>10348.07882216725</c:v>
                 </c:pt>
                 <c:pt idx="13">
-                  <c:v>9138.095107403331</c:v>
+                  <c:v>9138.095107403327</c:v>
                 </c:pt>
                 <c:pt idx="14">
                   <c:v>7799.411552446758</c:v>
                 </c:pt>
                 <c:pt idx="15">
-                  <c:v>5396.087492019115</c:v>
+                  <c:v>5396.087492019113</c:v>
                 </c:pt>
                 <c:pt idx="16">
                   <c:v>7429.643310295868</c:v>
@@ -14759,7 +14756,7 @@
                   <c:v>-2567.893036394623</c:v>
                 </c:pt>
                 <c:pt idx="20">
-                  <c:v>-2952.160895697668</c:v>
+                  <c:v>-2952.160895697666</c:v>
                 </c:pt>
                 <c:pt idx="21">
                   <c:v>-3929.387002471903</c:v>
@@ -15144,7 +15141,7 @@
                   <c:v>673.4599659068782</c:v>
                 </c:pt>
                 <c:pt idx="7">
-                  <c:v>2526.238255027645</c:v>
+                  <c:v>2526.238255027643</c:v>
                 </c:pt>
                 <c:pt idx="8">
                   <c:v>2992.359684343982</c:v>
@@ -15285,7 +15282,7 @@
                   <c:v>9178.779596957687</c:v>
                 </c:pt>
                 <c:pt idx="54">
-                  <c:v>8252.454374904251</c:v>
+                  <c:v>8252.454374904248</c:v>
                 </c:pt>
                 <c:pt idx="55">
                   <c:v>7497.62910203699</c:v>
@@ -15325,11 +15322,11 @@
           <c:showBubbleSize val="0"/>
         </c:dLbls>
         <c:smooth val="0"/>
-        <c:axId val="-1803692688"/>
-        <c:axId val="2079330240"/>
+        <c:axId val="2075143120"/>
+        <c:axId val="-1804726256"/>
       </c:lineChart>
       <c:dateAx>
-        <c:axId val="-1803692688"/>
+        <c:axId val="2075143120"/>
         <c:scaling>
           <c:orientation val="minMax"/>
         </c:scaling>
@@ -15372,14 +15369,14 @@
             <a:endParaRPr lang="en-US"/>
           </a:p>
         </c:txPr>
-        <c:crossAx val="2079330240"/>
+        <c:crossAx val="-1804726256"/>
         <c:crossesAt val="-20000.0"/>
         <c:auto val="1"/>
         <c:lblOffset val="100"/>
         <c:baseTimeUnit val="months"/>
       </c:dateAx>
       <c:valAx>
-        <c:axId val="2079330240"/>
+        <c:axId val="-1804726256"/>
         <c:scaling>
           <c:orientation val="minMax"/>
           <c:max val="35000.0"/>
@@ -15431,7 +15428,7 @@
             <a:endParaRPr lang="en-US"/>
           </a:p>
         </c:txPr>
-        <c:crossAx val="-1803692688"/>
+        <c:crossAx val="2075143120"/>
         <c:crosses val="autoZero"/>
         <c:crossBetween val="between"/>
         <c:majorUnit val="5000.0"/>
@@ -15643,7 +15640,7 @@
                 <c:formatCode>General</c:formatCode>
                 <c:ptCount val="6"/>
                 <c:pt idx="0">
-                  <c:v>74139.18546437178</c:v>
+                  <c:v>74139.1854643718</c:v>
                 </c:pt>
                 <c:pt idx="1">
                   <c:v>17237.72291669569</c:v>
@@ -15673,11 +15670,11 @@
           <c:showBubbleSize val="0"/>
         </c:dLbls>
         <c:gapWidth val="49"/>
-        <c:axId val="2031638400"/>
-        <c:axId val="2031640176"/>
+        <c:axId val="-1947135360"/>
+        <c:axId val="2079636352"/>
       </c:barChart>
       <c:catAx>
-        <c:axId val="2031638400"/>
+        <c:axId val="-1947135360"/>
         <c:scaling>
           <c:orientation val="minMax"/>
         </c:scaling>
@@ -15717,7 +15714,7 @@
             <a:endParaRPr lang="en-US"/>
           </a:p>
         </c:txPr>
-        <c:crossAx val="2031640176"/>
+        <c:crossAx val="2079636352"/>
         <c:crosses val="autoZero"/>
         <c:auto val="1"/>
         <c:lblAlgn val="ctr"/>
@@ -15725,7 +15722,7 @@
         <c:noMultiLvlLbl val="0"/>
       </c:catAx>
       <c:valAx>
-        <c:axId val="2031640176"/>
+        <c:axId val="2079636352"/>
         <c:scaling>
           <c:orientation val="minMax"/>
         </c:scaling>
@@ -15778,7 +15775,7 @@
             <a:endParaRPr lang="en-US"/>
           </a:p>
         </c:txPr>
-        <c:crossAx val="2031638400"/>
+        <c:crossAx val="-1947135360"/>
         <c:crosses val="autoZero"/>
         <c:crossBetween val="between"/>
       </c:valAx>

</xml_diff>